<commit_message>
Add a table templating example
</commit_message>
<xml_diff>
--- a/example/template.docx
+++ b/example/template.docx
@@ -11,16 +11,16 @@
       </w:pPr>
       <w:r>
         <w:rPr/>
-        <w:t xml:space="preserve">{{ </w:t>
-      </w:r>
-      <w:r>
-        <w:rPr/>
-        <w:t>content.title }}</w:t>
+        <w:t>{{ content.title }}</w:t>
       </w:r>
     </w:p>
     <w:p>
       <w:pPr>
         <w:pStyle w:val="Heading1"/>
+        <w:numPr>
+          <w:ilvl w:val="0"/>
+          <w:numId w:val="2"/>
+        </w:numPr>
         <w:bidi w:val="0"/>
         <w:jc w:val="left"/>
         <w:rPr>
@@ -57,7 +57,7 @@
       </w:tblPr>
       <w:tblGrid>
         <w:gridCol w:w="4819"/>
-        <w:gridCol w:w="4819"/>
+        <w:gridCol w:w="4818"/>
       </w:tblGrid>
       <w:tr>
         <w:trPr/>
@@ -85,12 +85,36 @@
         </w:tc>
         <w:tc>
           <w:tcPr>
+            <w:tcW w:w="4818" w:type="dxa"/>
+            <w:tcBorders>
+              <w:top w:val="single" w:sz="2" w:space="0" w:color="000000"/>
+              <w:left w:val="single" w:sz="2" w:space="0" w:color="000000"/>
+              <w:bottom w:val="single" w:sz="2" w:space="0" w:color="000000"/>
+              <w:right w:val="single" w:sz="2" w:space="0" w:color="000000"/>
+            </w:tcBorders>
+          </w:tcPr>
+          <w:p>
+            <w:pPr>
+              <w:pStyle w:val="TableContents"/>
+              <w:bidi w:val="0"/>
+              <w:jc w:val="center"/>
+              <w:rPr/>
+            </w:pPr>
+            <w:r>
+              <w:rPr/>
+              <w:t>Date</w:t>
+            </w:r>
+          </w:p>
+        </w:tc>
+      </w:tr>
+      <w:tr>
+        <w:trPr/>
+        <w:tc>
+          <w:tcPr>
             <w:tcW w:w="4819" w:type="dxa"/>
             <w:tcBorders>
-              <w:top w:val="single" w:sz="2" w:space="0" w:color="000000"/>
-              <w:left w:val="single" w:sz="2" w:space="0" w:color="000000"/>
-              <w:bottom w:val="single" w:sz="2" w:space="0" w:color="000000"/>
-              <w:right w:val="single" w:sz="2" w:space="0" w:color="000000"/>
+              <w:left w:val="single" w:sz="2" w:space="0" w:color="000000"/>
+              <w:bottom w:val="single" w:sz="2" w:space="0" w:color="000000"/>
             </w:tcBorders>
           </w:tcPr>
           <w:p>
@@ -102,37 +126,13 @@
             </w:pPr>
             <w:r>
               <w:rPr/>
-              <w:t>Date</w:t>
-            </w:r>
-          </w:p>
-        </w:tc>
-      </w:tr>
-      <w:tr>
-        <w:trPr/>
-        <w:tc>
-          <w:tcPr>
-            <w:tcW w:w="4819" w:type="dxa"/>
-            <w:tcBorders>
-              <w:left w:val="single" w:sz="2" w:space="0" w:color="000000"/>
-              <w:bottom w:val="single" w:sz="2" w:space="0" w:color="000000"/>
-            </w:tcBorders>
-          </w:tcPr>
-          <w:p>
-            <w:pPr>
-              <w:pStyle w:val="TableContents"/>
-              <w:bidi w:val="0"/>
-              <w:jc w:val="center"/>
-              <w:rPr/>
-            </w:pPr>
-            <w:r>
-              <w:rPr/>
               <w:t>{{ release_info.Version }}</w:t>
             </w:r>
           </w:p>
         </w:tc>
         <w:tc>
           <w:tcPr>
-            <w:tcW w:w="4819" w:type="dxa"/>
+            <w:tcW w:w="4818" w:type="dxa"/>
             <w:tcBorders>
               <w:left w:val="single" w:sz="2" w:space="0" w:color="000000"/>
               <w:bottom w:val="single" w:sz="2" w:space="0" w:color="000000"/>
@@ -169,12 +169,22 @@
         </w:rPr>
       </w:pPr>
       <w:r>
-        <w:rPr/>
+        <w:rPr>
+          <w:rFonts w:eastAsia="Noto Sans CJK SC" w:cs="Liberation Sans" w:ascii="Liberation Sans" w:hAnsi="Liberation Sans"/>
+          <w:b/>
+          <w:bCs/>
+          <w:sz w:val="36"/>
+          <w:szCs w:val="36"/>
+        </w:rPr>
       </w:r>
     </w:p>
     <w:p>
       <w:pPr>
         <w:pStyle w:val="Heading1"/>
+        <w:numPr>
+          <w:ilvl w:val="0"/>
+          <w:numId w:val="2"/>
+        </w:numPr>
         <w:bidi w:val="0"/>
         <w:jc w:val="left"/>
         <w:rPr/>
@@ -200,7 +210,7 @@
         <w:gridCol w:w="2409"/>
         <w:gridCol w:w="2410"/>
         <w:gridCol w:w="2409"/>
-        <w:gridCol w:w="2410"/>
+        <w:gridCol w:w="2409"/>
       </w:tblGrid>
       <w:tr>
         <w:trPr>
@@ -271,7 +281,7 @@
         </w:tc>
         <w:tc>
           <w:tcPr>
-            <w:tcW w:w="2410" w:type="dxa"/>
+            <w:tcW w:w="2409" w:type="dxa"/>
             <w:tcBorders>
               <w:top w:val="single" w:sz="2" w:space="0" w:color="000000"/>
               <w:left w:val="single" w:sz="2" w:space="0" w:color="000000"/>
@@ -296,7 +306,7 @@
         <w:trPr/>
         <w:tc>
           <w:tcPr>
-            <w:tcW w:w="9638" w:type="dxa"/>
+            <w:tcW w:w="9637" w:type="dxa"/>
             <w:gridSpan w:val="4"/>
             <w:tcBorders>
               <w:left w:val="single" w:sz="2" w:space="0" w:color="000000"/>
@@ -384,7 +394,7 @@
         </w:tc>
         <w:tc>
           <w:tcPr>
-            <w:tcW w:w="2410" w:type="dxa"/>
+            <w:tcW w:w="2409" w:type="dxa"/>
             <w:tcBorders>
               <w:left w:val="single" w:sz="2" w:space="0" w:color="000000"/>
               <w:right w:val="single" w:sz="2" w:space="0" w:color="000000"/>
@@ -409,7 +419,7 @@
         <w:trPr/>
         <w:tc>
           <w:tcPr>
-            <w:tcW w:w="9638" w:type="dxa"/>
+            <w:tcW w:w="9637" w:type="dxa"/>
             <w:gridSpan w:val="4"/>
             <w:tcBorders>
               <w:left w:val="single" w:sz="2" w:space="0" w:color="000000"/>
@@ -435,6 +445,10 @@
     <w:p>
       <w:pPr>
         <w:pStyle w:val="Heading1"/>
+        <w:numPr>
+          <w:ilvl w:val="0"/>
+          <w:numId w:val="2"/>
+        </w:numPr>
         <w:bidi w:val="0"/>
         <w:jc w:val="left"/>
         <w:rPr/>
@@ -458,7 +472,7 @@
       </w:tblPr>
       <w:tblGrid>
         <w:gridCol w:w="4819"/>
-        <w:gridCol w:w="4819"/>
+        <w:gridCol w:w="4818"/>
       </w:tblGrid>
       <w:tr>
         <w:trPr/>
@@ -486,7 +500,7 @@
         </w:tc>
         <w:tc>
           <w:tcPr>
-            <w:tcW w:w="4819" w:type="dxa"/>
+            <w:tcW w:w="4818" w:type="dxa"/>
             <w:tcBorders>
               <w:top w:val="single" w:sz="2" w:space="0" w:color="000000"/>
               <w:left w:val="single" w:sz="2" w:space="0" w:color="000000"/>
@@ -512,7 +526,7 @@
         <w:trPr/>
         <w:tc>
           <w:tcPr>
-            <w:tcW w:w="9638" w:type="dxa"/>
+            <w:tcW w:w="9637" w:type="dxa"/>
             <w:gridSpan w:val="2"/>
             <w:tcBorders>
               <w:left w:val="single" w:sz="2" w:space="0" w:color="000000"/>
@@ -560,7 +574,7 @@
         </w:tc>
         <w:tc>
           <w:tcPr>
-            <w:tcW w:w="4819" w:type="dxa"/>
+            <w:tcW w:w="4818" w:type="dxa"/>
             <w:tcBorders>
               <w:left w:val="single" w:sz="2" w:space="0" w:color="000000"/>
               <w:bottom w:val="single" w:sz="2" w:space="0" w:color="000000"/>
@@ -585,7 +599,7 @@
         <w:trPr/>
         <w:tc>
           <w:tcPr>
-            <w:tcW w:w="9638" w:type="dxa"/>
+            <w:tcW w:w="9637" w:type="dxa"/>
             <w:gridSpan w:val="2"/>
             <w:tcBorders>
               <w:left w:val="single" w:sz="2" w:space="0" w:color="000000"/>
@@ -643,6 +657,299 @@
       <w:r>
         <w:rPr/>
         <w:t>{{ content.dog }}</w:t>
+      </w:r>
+      <w:r>
+        <w:br w:type="page"/>
+      </w:r>
+    </w:p>
+    <w:p>
+      <w:pPr>
+        <w:pStyle w:val="TextBody"/>
+        <w:bidi w:val="0"/>
+        <w:spacing w:before="0" w:after="140"/>
+        <w:jc w:val="center"/>
+        <w:rPr/>
+      </w:pPr>
+      <w:r>
+        <w:rPr/>
+        <w:t>{%p for item in content.multiple_tables %}</w:t>
+      </w:r>
+    </w:p>
+    <w:tbl>
+      <w:tblPr>
+        <w:tblW w:w="9638" w:type="dxa"/>
+        <w:jc w:val="left"/>
+        <w:tblInd w:w="55" w:type="dxa"/>
+        <w:tblCellMar>
+          <w:top w:w="55" w:type="dxa"/>
+          <w:left w:w="55" w:type="dxa"/>
+          <w:bottom w:w="55" w:type="dxa"/>
+          <w:right w:w="55" w:type="dxa"/>
+        </w:tblCellMar>
+      </w:tblPr>
+      <w:tblGrid>
+        <w:gridCol w:w="3212"/>
+        <w:gridCol w:w="3213"/>
+        <w:gridCol w:w="3213"/>
+      </w:tblGrid>
+      <w:tr>
+        <w:trPr/>
+        <w:tc>
+          <w:tcPr>
+            <w:tcW w:w="3212" w:type="dxa"/>
+            <w:tcBorders>
+              <w:top w:val="single" w:sz="2" w:space="0" w:color="000000"/>
+              <w:left w:val="single" w:sz="2" w:space="0" w:color="000000"/>
+              <w:bottom w:val="single" w:sz="2" w:space="0" w:color="000000"/>
+            </w:tcBorders>
+          </w:tcPr>
+          <w:p>
+            <w:pPr>
+              <w:pStyle w:val="TableContents"/>
+              <w:rPr/>
+            </w:pPr>
+            <w:r>
+              <w:rPr/>
+              <w:t>Table Top Line:</w:t>
+            </w:r>
+          </w:p>
+        </w:tc>
+        <w:tc>
+          <w:tcPr>
+            <w:tcW w:w="3213" w:type="dxa"/>
+            <w:tcBorders>
+              <w:top w:val="single" w:sz="2" w:space="0" w:color="000000"/>
+              <w:left w:val="single" w:sz="2" w:space="0" w:color="000000"/>
+              <w:bottom w:val="single" w:sz="2" w:space="0" w:color="000000"/>
+            </w:tcBorders>
+          </w:tcPr>
+          <w:p>
+            <w:pPr>
+              <w:pStyle w:val="TableContents"/>
+              <w:rPr/>
+            </w:pPr>
+            <w:r>
+              <w:rPr/>
+              <w:t>{{ loop.index }}</w:t>
+            </w:r>
+          </w:p>
+        </w:tc>
+        <w:tc>
+          <w:tcPr>
+            <w:tcW w:w="3213" w:type="dxa"/>
+            <w:tcBorders>
+              <w:top w:val="single" w:sz="2" w:space="0" w:color="000000"/>
+              <w:left w:val="single" w:sz="2" w:space="0" w:color="000000"/>
+              <w:bottom w:val="single" w:sz="2" w:space="0" w:color="000000"/>
+              <w:right w:val="single" w:sz="2" w:space="0" w:color="000000"/>
+            </w:tcBorders>
+          </w:tcPr>
+          <w:p>
+            <w:pPr>
+              <w:pStyle w:val="TableContents"/>
+              <w:rPr/>
+            </w:pPr>
+            <w:r>
+              <w:rPr/>
+              <w:t>{{ item.TopLine }}</w:t>
+            </w:r>
+          </w:p>
+        </w:tc>
+      </w:tr>
+      <w:tr>
+        <w:trPr/>
+        <w:tc>
+          <w:tcPr>
+            <w:tcW w:w="3212" w:type="dxa"/>
+            <w:tcBorders>
+              <w:left w:val="single" w:sz="2" w:space="0" w:color="000000"/>
+              <w:bottom w:val="single" w:sz="2" w:space="0" w:color="000000"/>
+            </w:tcBorders>
+          </w:tcPr>
+          <w:p>
+            <w:pPr>
+              <w:pStyle w:val="TableContents"/>
+              <w:rPr/>
+            </w:pPr>
+            <w:r>
+              <w:rPr/>
+              <w:t>Repeated Lines:</w:t>
+            </w:r>
+          </w:p>
+        </w:tc>
+        <w:tc>
+          <w:tcPr>
+            <w:tcW w:w="3213" w:type="dxa"/>
+            <w:tcBorders>
+              <w:left w:val="single" w:sz="2" w:space="0" w:color="000000"/>
+              <w:bottom w:val="single" w:sz="2" w:space="0" w:color="000000"/>
+            </w:tcBorders>
+          </w:tcPr>
+          <w:p>
+            <w:pPr>
+              <w:pStyle w:val="TableContents"/>
+              <w:rPr/>
+            </w:pPr>
+            <w:r>
+              <w:rPr/>
+              <w:t>Key</w:t>
+            </w:r>
+          </w:p>
+        </w:tc>
+        <w:tc>
+          <w:tcPr>
+            <w:tcW w:w="3213" w:type="dxa"/>
+            <w:tcBorders>
+              <w:left w:val="single" w:sz="2" w:space="0" w:color="000000"/>
+              <w:bottom w:val="single" w:sz="2" w:space="0" w:color="000000"/>
+              <w:right w:val="single" w:sz="2" w:space="0" w:color="000000"/>
+            </w:tcBorders>
+          </w:tcPr>
+          <w:p>
+            <w:pPr>
+              <w:pStyle w:val="TableContents"/>
+              <w:rPr/>
+            </w:pPr>
+            <w:r>
+              <w:rPr/>
+              <w:t>Value</w:t>
+            </w:r>
+          </w:p>
+        </w:tc>
+      </w:tr>
+      <w:tr>
+        <w:trPr/>
+        <w:tc>
+          <w:tcPr>
+            <w:tcW w:w="9638" w:type="dxa"/>
+            <w:gridSpan w:val="3"/>
+            <w:tcBorders>
+              <w:left w:val="single" w:sz="2" w:space="0" w:color="000000"/>
+              <w:bottom w:val="single" w:sz="2" w:space="0" w:color="000000"/>
+              <w:right w:val="single" w:sz="2" w:space="0" w:color="000000"/>
+            </w:tcBorders>
+          </w:tcPr>
+          <w:p>
+            <w:pPr>
+              <w:pStyle w:val="TableContents"/>
+              <w:rPr/>
+            </w:pPr>
+            <w:r>
+              <w:rPr/>
+              <w:t>{%tr for key, value in item.kvs.items() %}</w:t>
+            </w:r>
+          </w:p>
+        </w:tc>
+      </w:tr>
+      <w:tr>
+        <w:trPr/>
+        <w:tc>
+          <w:tcPr>
+            <w:tcW w:w="3212" w:type="dxa"/>
+            <w:tcBorders>
+              <w:left w:val="single" w:sz="2" w:space="0" w:color="000000"/>
+              <w:bottom w:val="single" w:sz="2" w:space="0" w:color="000000"/>
+            </w:tcBorders>
+          </w:tcPr>
+          <w:p>
+            <w:pPr>
+              <w:pStyle w:val="TableContents"/>
+              <w:rPr/>
+            </w:pPr>
+            <w:r>
+              <w:rPr/>
+              <w:t>{% vm %}</w:t>
+            </w:r>
+          </w:p>
+        </w:tc>
+        <w:tc>
+          <w:tcPr>
+            <w:tcW w:w="3213" w:type="dxa"/>
+            <w:tcBorders>
+              <w:left w:val="single" w:sz="2" w:space="0" w:color="000000"/>
+              <w:bottom w:val="single" w:sz="2" w:space="0" w:color="000000"/>
+            </w:tcBorders>
+          </w:tcPr>
+          <w:p>
+            <w:pPr>
+              <w:pStyle w:val="TableContents"/>
+              <w:rPr/>
+            </w:pPr>
+            <w:r>
+              <w:rPr/>
+              <w:t>{{ key }}</w:t>
+            </w:r>
+          </w:p>
+        </w:tc>
+        <w:tc>
+          <w:tcPr>
+            <w:tcW w:w="3213" w:type="dxa"/>
+            <w:tcBorders>
+              <w:left w:val="single" w:sz="2" w:space="0" w:color="000000"/>
+              <w:bottom w:val="single" w:sz="2" w:space="0" w:color="000000"/>
+              <w:right w:val="single" w:sz="2" w:space="0" w:color="000000"/>
+            </w:tcBorders>
+          </w:tcPr>
+          <w:p>
+            <w:pPr>
+              <w:pStyle w:val="TableContents"/>
+              <w:rPr/>
+            </w:pPr>
+            <w:r>
+              <w:rPr/>
+              <w:t>{{ value }}</w:t>
+            </w:r>
+          </w:p>
+        </w:tc>
+      </w:tr>
+      <w:tr>
+        <w:trPr/>
+        <w:tc>
+          <w:tcPr>
+            <w:tcW w:w="9638" w:type="dxa"/>
+            <w:gridSpan w:val="3"/>
+            <w:tcBorders>
+              <w:left w:val="single" w:sz="2" w:space="0" w:color="000000"/>
+              <w:bottom w:val="single" w:sz="2" w:space="0" w:color="000000"/>
+              <w:right w:val="single" w:sz="2" w:space="0" w:color="000000"/>
+            </w:tcBorders>
+          </w:tcPr>
+          <w:p>
+            <w:pPr>
+              <w:pStyle w:val="TableContents"/>
+              <w:rPr/>
+            </w:pPr>
+            <w:r>
+              <w:rPr/>
+              <w:t>{%tr endfor %}</w:t>
+            </w:r>
+          </w:p>
+        </w:tc>
+      </w:tr>
+    </w:tbl>
+    <w:p>
+      <w:pPr>
+        <w:pStyle w:val="TextBody"/>
+        <w:bidi w:val="0"/>
+        <w:spacing w:before="0" w:after="140"/>
+        <w:jc w:val="center"/>
+        <w:rPr/>
+      </w:pPr>
+      <w:r>
+        <w:rPr/>
+      </w:r>
+    </w:p>
+    <w:p>
+      <w:pPr>
+        <w:pStyle w:val="TextBody"/>
+        <w:bidi w:val="0"/>
+        <w:spacing w:before="0" w:after="140"/>
+        <w:jc w:val="center"/>
+        <w:rPr/>
+      </w:pPr>
+      <w:r>
+        <w:rPr/>
+        <w:t>{%p endfor %}</w:t>
       </w:r>
     </w:p>
     <w:sectPr>
@@ -652,6 +959,7 @@
       <w:pgNumType w:fmt="decimal"/>
       <w:formProt w:val="false"/>
       <w:textDirection w:val="lrTb"/>
+      <w:docGrid w:type="default" w:linePitch="100" w:charSpace="0"/>
     </w:sectPr>
   </w:body>
 </w:document>
@@ -779,8 +1087,130 @@
       </w:pPr>
     </w:lvl>
   </w:abstractNum>
+  <w:abstractNum w:abstractNumId="2">
+    <w:lvl w:ilvl="0">
+      <w:start w:val="1"/>
+      <w:numFmt w:val="none"/>
+      <w:suff w:val="nothing"/>
+      <w:lvlText w:val=""/>
+      <w:lvlJc w:val="left"/>
+      <w:pPr>
+        <w:tabs>
+          <w:tab w:val="num" w:pos="0"/>
+        </w:tabs>
+        <w:ind w:left="0" w:hanging="0"/>
+      </w:pPr>
+    </w:lvl>
+    <w:lvl w:ilvl="1">
+      <w:start w:val="1"/>
+      <w:numFmt w:val="none"/>
+      <w:suff w:val="nothing"/>
+      <w:lvlText w:val=""/>
+      <w:lvlJc w:val="left"/>
+      <w:pPr>
+        <w:tabs>
+          <w:tab w:val="num" w:pos="0"/>
+        </w:tabs>
+        <w:ind w:left="0" w:hanging="0"/>
+      </w:pPr>
+    </w:lvl>
+    <w:lvl w:ilvl="2">
+      <w:start w:val="1"/>
+      <w:numFmt w:val="none"/>
+      <w:suff w:val="nothing"/>
+      <w:lvlText w:val=""/>
+      <w:lvlJc w:val="left"/>
+      <w:pPr>
+        <w:tabs>
+          <w:tab w:val="num" w:pos="0"/>
+        </w:tabs>
+        <w:ind w:left="0" w:hanging="0"/>
+      </w:pPr>
+    </w:lvl>
+    <w:lvl w:ilvl="3">
+      <w:start w:val="1"/>
+      <w:numFmt w:val="none"/>
+      <w:suff w:val="nothing"/>
+      <w:lvlText w:val=""/>
+      <w:lvlJc w:val="left"/>
+      <w:pPr>
+        <w:tabs>
+          <w:tab w:val="num" w:pos="0"/>
+        </w:tabs>
+        <w:ind w:left="0" w:hanging="0"/>
+      </w:pPr>
+    </w:lvl>
+    <w:lvl w:ilvl="4">
+      <w:start w:val="1"/>
+      <w:numFmt w:val="none"/>
+      <w:suff w:val="nothing"/>
+      <w:lvlText w:val=""/>
+      <w:lvlJc w:val="left"/>
+      <w:pPr>
+        <w:tabs>
+          <w:tab w:val="num" w:pos="0"/>
+        </w:tabs>
+        <w:ind w:left="0" w:hanging="0"/>
+      </w:pPr>
+    </w:lvl>
+    <w:lvl w:ilvl="5">
+      <w:start w:val="1"/>
+      <w:numFmt w:val="none"/>
+      <w:suff w:val="nothing"/>
+      <w:lvlText w:val=""/>
+      <w:lvlJc w:val="left"/>
+      <w:pPr>
+        <w:tabs>
+          <w:tab w:val="num" w:pos="0"/>
+        </w:tabs>
+        <w:ind w:left="0" w:hanging="0"/>
+      </w:pPr>
+    </w:lvl>
+    <w:lvl w:ilvl="6">
+      <w:start w:val="1"/>
+      <w:numFmt w:val="none"/>
+      <w:suff w:val="nothing"/>
+      <w:lvlText w:val=""/>
+      <w:lvlJc w:val="left"/>
+      <w:pPr>
+        <w:tabs>
+          <w:tab w:val="num" w:pos="0"/>
+        </w:tabs>
+        <w:ind w:left="0" w:hanging="0"/>
+      </w:pPr>
+    </w:lvl>
+    <w:lvl w:ilvl="7">
+      <w:start w:val="1"/>
+      <w:numFmt w:val="none"/>
+      <w:suff w:val="nothing"/>
+      <w:lvlText w:val=""/>
+      <w:lvlJc w:val="left"/>
+      <w:pPr>
+        <w:tabs>
+          <w:tab w:val="num" w:pos="0"/>
+        </w:tabs>
+        <w:ind w:left="0" w:hanging="0"/>
+      </w:pPr>
+    </w:lvl>
+    <w:lvl w:ilvl="8">
+      <w:start w:val="1"/>
+      <w:numFmt w:val="none"/>
+      <w:suff w:val="nothing"/>
+      <w:lvlText w:val=""/>
+      <w:lvlJc w:val="left"/>
+      <w:pPr>
+        <w:tabs>
+          <w:tab w:val="num" w:pos="0"/>
+        </w:tabs>
+        <w:ind w:left="0" w:hanging="0"/>
+      </w:pPr>
+    </w:lvl>
+  </w:abstractNum>
   <w:num w:numId="1">
     <w:abstractNumId w:val="1"/>
+  </w:num>
+  <w:num w:numId="2">
+    <w:abstractNumId w:val="2"/>
   </w:num>
 </w:numbering>
 </file>
@@ -792,14 +1222,12 @@
       <w:rPr>
         <w:rFonts w:ascii="Calibri" w:hAnsi="Calibri" w:eastAsia="Noto Serif CJK SC" w:cs="Liberation Sans"/>
         <w:kern w:val="2"/>
-        <w:sz w:val="24"/>
         <w:szCs w:val="24"/>
         <w:lang w:val="en-AU" w:eastAsia="zh-CN" w:bidi="hi-IN"/>
       </w:rPr>
     </w:rPrDefault>
     <w:pPrDefault>
       <w:pPr>
-        <w:widowControl/>
         <w:suppressAutoHyphens w:val="true"/>
       </w:pPr>
     </w:pPrDefault>
@@ -809,7 +1237,10 @@
     <w:qFormat/>
     <w:pPr>
       <w:widowControl/>
+      <w:suppressAutoHyphens w:val="true"/>
       <w:bidi w:val="0"/>
+      <w:spacing w:before="0" w:after="0"/>
+      <w:jc w:val="left"/>
     </w:pPr>
     <w:rPr>
       <w:rFonts w:ascii="Calibri" w:hAnsi="Calibri" w:eastAsia="Noto Serif CJK SC" w:cs="Liberation Sans"/>

</xml_diff>